<commit_message>
Egy szabad és egy koszos terület biztosítása
</commit_message>
<xml_diff>
--- a/ROBOTPORSZÍVÓ.docx
+++ b/ROBOTPORSZÍVÓ.docx
@@ -1,6 +1,6 @@
 
 <file path=word/document.xml><?xml version="1.0" encoding="utf-8"?>
-<w:document xmlns:wpc="http://schemas.microsoft.com/office/word/2010/wordprocessingCanvas" xmlns:cx="http://schemas.microsoft.com/office/drawing/2014/chartex" xmlns:cx1="http://schemas.microsoft.com/office/drawing/2015/9/8/chartex" xmlns:cx2="http://schemas.microsoft.com/office/drawing/2015/10/21/chartex" xmlns:cx3="http://schemas.microsoft.com/office/drawing/2016/5/9/chartex" xmlns:cx4="http://schemas.microsoft.com/office/drawing/2016/5/10/chartex" xmlns:cx5="http://schemas.microsoft.com/office/drawing/2016/5/11/chartex" xmlns:cx6="http://schemas.microsoft.com/office/drawing/2016/5/12/chartex" xmlns:cx7="http://schemas.microsoft.com/office/drawing/2016/5/13/chartex" xmlns:cx8="http://schemas.microsoft.com/office/drawing/2016/5/14/chartex" xmlns:mc="http://schemas.openxmlformats.org/markup-compatibility/2006" xmlns:aink="http://schemas.microsoft.com/office/drawing/2016/ink" xmlns:am3d="http://schemas.microsoft.com/office/drawing/2017/model3d" xmlns:o="urn:schemas-microsoft-com:office:office" xmlns:r="http://schemas.openxmlformats.org/officeDocument/2006/relationships" xmlns:m="http://schemas.openxmlformats.org/officeDocument/2006/math" xmlns:v="urn:schemas-microsoft-com:vml" xmlns:wp14="http://schemas.microsoft.com/office/word/2010/wordprocessingDrawing" xmlns:wp="http://schemas.openxmlformats.org/drawingml/2006/wordprocessingDrawing" xmlns:w10="urn:schemas-microsoft-com:office:word" xmlns:w="http://schemas.openxmlformats.org/wordprocessingml/2006/main" xmlns:w14="http://schemas.microsoft.com/office/word/2010/wordml" xmlns:w15="http://schemas.microsoft.com/office/word/2012/wordml" xmlns:w16cid="http://schemas.microsoft.com/office/word/2016/wordml/cid" xmlns:w16se="http://schemas.microsoft.com/office/word/2015/wordml/symex" xmlns:wpg="http://schemas.microsoft.com/office/word/2010/wordprocessingGroup" xmlns:wpi="http://schemas.microsoft.com/office/word/2010/wordprocessingInk" xmlns:wne="http://schemas.microsoft.com/office/word/2006/wordml" xmlns:wps="http://schemas.microsoft.com/office/word/2010/wordprocessingShape" mc:Ignorable="w14 w15 w16se w16cid wp14">
+<w:document xmlns:wpc="http://schemas.microsoft.com/office/word/2010/wordprocessingCanvas" xmlns:cx="http://schemas.microsoft.com/office/drawing/2014/chartex" xmlns:cx1="http://schemas.microsoft.com/office/drawing/2015/9/8/chartex" xmlns:cx2="http://schemas.microsoft.com/office/drawing/2015/10/21/chartex" xmlns:cx3="http://schemas.microsoft.com/office/drawing/2016/5/9/chartex" xmlns:cx4="http://schemas.microsoft.com/office/drawing/2016/5/10/chartex" xmlns:cx5="http://schemas.microsoft.com/office/drawing/2016/5/11/chartex" xmlns:cx6="http://schemas.microsoft.com/office/drawing/2016/5/12/chartex" xmlns:cx7="http://schemas.microsoft.com/office/drawing/2016/5/13/chartex" xmlns:cx8="http://schemas.microsoft.com/office/drawing/2016/5/14/chartex" xmlns:mc="http://schemas.openxmlformats.org/markup-compatibility/2006" xmlns:aink="http://schemas.microsoft.com/office/drawing/2016/ink" xmlns:am3d="http://schemas.microsoft.com/office/drawing/2017/model3d" xmlns:o="urn:schemas-microsoft-com:office:office" xmlns:oel="http://schemas.microsoft.com/office/2019/extlst" xmlns:r="http://schemas.openxmlformats.org/officeDocument/2006/relationships" xmlns:m="http://schemas.openxmlformats.org/officeDocument/2006/math" xmlns:v="urn:schemas-microsoft-com:vml" xmlns:wp14="http://schemas.microsoft.com/office/word/2010/wordprocessingDrawing" xmlns:wp="http://schemas.openxmlformats.org/drawingml/2006/wordprocessingDrawing" xmlns:w10="urn:schemas-microsoft-com:office:word" xmlns:w="http://schemas.openxmlformats.org/wordprocessingml/2006/main" xmlns:w14="http://schemas.microsoft.com/office/word/2010/wordml" xmlns:w15="http://schemas.microsoft.com/office/word/2012/wordml" xmlns:w16cex="http://schemas.microsoft.com/office/word/2018/wordml/cex" xmlns:w16cid="http://schemas.microsoft.com/office/word/2016/wordml/cid" xmlns:w16="http://schemas.microsoft.com/office/word/2018/wordml" xmlns:w16du="http://schemas.microsoft.com/office/word/2023/wordml/word16du" xmlns:w16sdtdh="http://schemas.microsoft.com/office/word/2020/wordml/sdtdatahash" xmlns:w16sdtfl="http://schemas.microsoft.com/office/word/2024/wordml/sdtformatlock" xmlns:w16se="http://schemas.microsoft.com/office/word/2015/wordml/symex" xmlns:wpg="http://schemas.microsoft.com/office/word/2010/wordprocessingGroup" xmlns:wpi="http://schemas.microsoft.com/office/word/2010/wordprocessingInk" xmlns:wne="http://schemas.microsoft.com/office/word/2006/wordml" xmlns:wps="http://schemas.microsoft.com/office/word/2010/wordprocessingShape" mc:Ignorable="w14 w15 w16se w16cid w16 w16cex w16sdtdh w16sdtfl w16du wp14">
   <w:body>
     <w:p>
       <w:pPr>
@@ -67,8 +67,6 @@
       <w:r>
         <w:t>A logikusnak tűnő részfeladatokat függvény segítségével valósítsd meg!</w:t>
       </w:r>
-      <w:bookmarkStart w:id="0" w:name="_GoBack"/>
-      <w:bookmarkEnd w:id="0"/>
     </w:p>
     <w:p>
       <w:pPr>
@@ -109,11 +107,7 @@
         <w:t xml:space="preserve">0] intervallumban </w:t>
       </w:r>
       <w:r>
-        <w:t xml:space="preserve">kérje </w:t>
-      </w:r>
-      <w:proofErr w:type="gramStart"/>
-      <w:r>
-        <w:t>be</w:t>
+        <w:t>kérje be</w:t>
       </w:r>
       <w:r>
         <w:t xml:space="preserve"> </w:t>
@@ -121,11 +115,10 @@
       <w:r>
         <w:t>:</w:t>
       </w:r>
-      <w:proofErr w:type="gramEnd"/>
-    </w:p>
-    <w:p>
-      <w:pPr>
-        <w:pStyle w:val="Listaszerbekezds"/>
+    </w:p>
+    <w:p>
+      <w:pPr>
+        <w:pStyle w:val="ListParagraph"/>
         <w:numPr>
           <w:ilvl w:val="0"/>
           <w:numId w:val="1"/>
@@ -139,7 +132,7 @@
     </w:p>
     <w:p>
       <w:pPr>
-        <w:pStyle w:val="Listaszerbekezds"/>
+        <w:pStyle w:val="ListParagraph"/>
         <w:numPr>
           <w:ilvl w:val="0"/>
           <w:numId w:val="1"/>
@@ -195,7 +188,7 @@
     </w:p>
     <w:p>
       <w:pPr>
-        <w:pStyle w:val="Listaszerbekezds"/>
+        <w:pStyle w:val="ListParagraph"/>
         <w:numPr>
           <w:ilvl w:val="0"/>
           <w:numId w:val="2"/>
@@ -218,7 +211,7 @@
     </w:p>
     <w:p>
       <w:pPr>
-        <w:pStyle w:val="Listaszerbekezds"/>
+        <w:pStyle w:val="ListParagraph"/>
         <w:numPr>
           <w:ilvl w:val="0"/>
           <w:numId w:val="2"/>
@@ -235,7 +228,7 @@
     </w:p>
     <w:p>
       <w:pPr>
-        <w:pStyle w:val="Listaszerbekezds"/>
+        <w:pStyle w:val="ListParagraph"/>
         <w:numPr>
           <w:ilvl w:val="0"/>
           <w:numId w:val="2"/>
@@ -261,7 +254,7 @@
     </w:p>
     <w:p>
       <w:pPr>
-        <w:pStyle w:val="Listaszerbekezds"/>
+        <w:pStyle w:val="ListParagraph"/>
         <w:numPr>
           <w:ilvl w:val="0"/>
           <w:numId w:val="3"/>
@@ -281,7 +274,7 @@
     </w:p>
     <w:p>
       <w:pPr>
-        <w:pStyle w:val="Listaszerbekezds"/>
+        <w:pStyle w:val="ListParagraph"/>
         <w:numPr>
           <w:ilvl w:val="0"/>
           <w:numId w:val="3"/>
@@ -404,24 +397,272 @@
         <w:rPr>
           <w:b/>
         </w:rPr>
+        <w:t xml:space="preserve">A robot </w:t>
+      </w:r>
+      <w:r>
+        <w:rPr>
+          <w:b/>
+        </w:rPr>
+        <w:t>mozgása</w:t>
+      </w:r>
+    </w:p>
+    <w:p>
+      <w:pPr>
+        <w:spacing w:line="360" w:lineRule="auto"/>
+        <w:jc w:val="both"/>
+      </w:pPr>
+      <w:r>
+        <w:lastRenderedPageBreak/>
+        <w:t xml:space="preserve">A robot minden lépésben </w:t>
+      </w:r>
+      <w:r>
+        <w:t>véletlenszerűen járja be a helyiséget</w:t>
+      </w:r>
+      <w:r>
+        <w:t>.</w:t>
+      </w:r>
+      <w:r>
+        <w:t xml:space="preserve"> </w:t>
+      </w:r>
+      <w:r>
+        <w:t>Csak fel, le, balra vagy jobbra mozoghat.</w:t>
+      </w:r>
+      <w:r>
+        <w:t xml:space="preserve"> A lépés irányát véletlen szám előállításával valósítsd meg!</w:t>
+      </w:r>
+    </w:p>
+    <w:p>
+      <w:pPr>
+        <w:spacing w:line="360" w:lineRule="auto"/>
+        <w:jc w:val="both"/>
+      </w:pPr>
+      <w:r>
+        <w:t>A robot a</w:t>
+      </w:r>
+      <w:r>
+        <w:t>kadályra (</w:t>
+      </w:r>
+      <w:r>
+        <w:t>’b’</w:t>
+      </w:r>
+      <w:r>
+        <w:t>) nem léphet</w:t>
+      </w:r>
+      <w:r>
+        <w:t>!</w:t>
+      </w:r>
+    </w:p>
+    <w:p>
+      <w:pPr>
+        <w:spacing w:line="360" w:lineRule="auto"/>
+        <w:jc w:val="both"/>
+      </w:pPr>
+      <w:r>
+        <w:t>Ha koszra (</w:t>
+      </w:r>
+      <w:r>
+        <w:t>’k’</w:t>
+      </w:r>
+      <w:r>
+        <w:t>) lép, azt "</w:t>
+      </w:r>
+      <w:r>
+        <w:t>fel</w:t>
+      </w:r>
+      <w:r>
+        <w:t xml:space="preserve">takarítja", azaz </w:t>
+      </w:r>
+      <w:r>
+        <w:t>’-’</w:t>
+      </w:r>
+      <w:r>
+        <w:t>-</w:t>
+      </w:r>
+      <w:proofErr w:type="spellStart"/>
+      <w:r>
+        <w:t>ra</w:t>
+      </w:r>
+      <w:proofErr w:type="spellEnd"/>
+      <w:r>
+        <w:t xml:space="preserve"> változik.</w:t>
+      </w:r>
+      <w:r>
+        <w:t xml:space="preserve"> </w:t>
+      </w:r>
+      <w:r>
+        <w:t xml:space="preserve">A robot aktuális helyét mindig </w:t>
+      </w:r>
+      <w:r>
+        <w:t>’r’ betű</w:t>
+      </w:r>
+      <w:r>
+        <w:t xml:space="preserve"> jelölje</w:t>
+      </w:r>
+      <w:r>
+        <w:t>!</w:t>
+      </w:r>
+    </w:p>
+    <w:p>
+      <w:pPr>
+        <w:spacing w:line="360" w:lineRule="auto"/>
+        <w:jc w:val="both"/>
+        <w:rPr>
+          <w:b/>
+        </w:rPr>
+      </w:pPr>
+      <w:r>
+        <w:rPr>
+          <w:b/>
+        </w:rPr>
+        <w:t>T</w:t>
+      </w:r>
+      <w:r>
+        <w:rPr>
+          <w:b/>
+        </w:rPr>
+        <w:t>akarítás</w:t>
+      </w:r>
+    </w:p>
+    <w:p>
+      <w:pPr>
+        <w:spacing w:line="360" w:lineRule="auto"/>
+        <w:jc w:val="both"/>
+      </w:pPr>
+      <w:r>
+        <w:t>A robot addig folytatja a mozgást, amíg:</w:t>
+      </w:r>
+    </w:p>
+    <w:p>
+      <w:pPr>
+        <w:pStyle w:val="ListParagraph"/>
+        <w:numPr>
+          <w:ilvl w:val="0"/>
+          <w:numId w:val="5"/>
+        </w:numPr>
+        <w:spacing w:line="360" w:lineRule="auto"/>
+        <w:jc w:val="both"/>
+      </w:pPr>
+      <w:r>
+        <w:t>minden koszos terület eltűnik</w:t>
+      </w:r>
+    </w:p>
+    <w:p>
+      <w:pPr>
+        <w:spacing w:line="360" w:lineRule="auto"/>
+        <w:jc w:val="both"/>
+      </w:pPr>
+      <w:r>
+        <w:t>vagy</w:t>
+      </w:r>
+    </w:p>
+    <w:p>
+      <w:pPr>
+        <w:pStyle w:val="ListParagraph"/>
+        <w:numPr>
+          <w:ilvl w:val="0"/>
+          <w:numId w:val="5"/>
+        </w:numPr>
+        <w:spacing w:line="360" w:lineRule="auto"/>
+        <w:jc w:val="both"/>
+      </w:pPr>
+      <w:r>
+        <w:t>akadály miatt nem tud tovább haladni</w:t>
+      </w:r>
+      <w:r>
+        <w:t>, azaz bútorok veszik körül</w:t>
+      </w:r>
+      <w:r>
+        <w:t xml:space="preserve"> (rosszul sikerült a robot kezdő pozíciójának generálása)</w:t>
+      </w:r>
+      <w:r>
+        <w:t>.</w:t>
+      </w:r>
+    </w:p>
+    <w:p>
+      <w:pPr>
+        <w:spacing w:line="360" w:lineRule="auto"/>
+        <w:jc w:val="both"/>
+        <w:rPr>
+          <w:b/>
+        </w:rPr>
+      </w:pPr>
+      <w:r>
+        <w:rPr>
+          <w:b/>
+        </w:rPr>
+        <w:t xml:space="preserve">A program </w:t>
+      </w:r>
+      <w:r>
+        <w:rPr>
+          <w:b/>
+        </w:rPr>
+        <w:t>a végén az alábbi statisztikát jelenítse meg!</w:t>
+      </w:r>
+    </w:p>
+    <w:p>
+      <w:pPr>
+        <w:pStyle w:val="ListParagraph"/>
+        <w:numPr>
+          <w:ilvl w:val="0"/>
+          <w:numId w:val="5"/>
+        </w:numPr>
+        <w:spacing w:line="360" w:lineRule="auto"/>
+        <w:jc w:val="both"/>
+      </w:pPr>
+      <w:r>
         <w:t>A</w:t>
       </w:r>
       <w:r>
-        <w:rPr>
-          <w:b/>
-        </w:rPr>
-        <w:t xml:space="preserve"> helyiség takarításának végeztével a</w:t>
-      </w:r>
-      <w:r>
-        <w:rPr>
-          <w:b/>
-        </w:rPr>
-        <w:t xml:space="preserve"> program listázza ki:</w:t>
-      </w:r>
-    </w:p>
-    <w:p>
-      <w:pPr>
-        <w:pStyle w:val="Listaszerbekezds"/>
+        <w:t xml:space="preserve"> megtett lépések számát</w:t>
+      </w:r>
+      <w:r>
+        <w:t>!</w:t>
+      </w:r>
+    </w:p>
+    <w:p>
+      <w:pPr>
+        <w:pStyle w:val="ListParagraph"/>
+        <w:numPr>
+          <w:ilvl w:val="0"/>
+          <w:numId w:val="5"/>
+        </w:numPr>
+        <w:spacing w:line="360" w:lineRule="auto"/>
+        <w:jc w:val="both"/>
+      </w:pPr>
+      <w:r>
+        <w:t>H</w:t>
+      </w:r>
+      <w:r>
+        <w:t>ány kosz</w:t>
+      </w:r>
+      <w:r>
+        <w:t>os terület</w:t>
+      </w:r>
+      <w:r>
+        <w:t xml:space="preserve"> lett </w:t>
+      </w:r>
+      <w:r>
+        <w:t>megszüntetve?</w:t>
+      </w:r>
+    </w:p>
+    <w:p>
+      <w:pPr>
+        <w:spacing w:line="360" w:lineRule="auto"/>
+        <w:jc w:val="both"/>
+        <w:rPr>
+          <w:b/>
+        </w:rPr>
+      </w:pPr>
+      <w:r>
+        <w:rPr>
+          <w:b/>
+        </w:rPr>
+        <w:t>A helyiség takarításának végeztével a program listázza ki:</w:t>
+      </w:r>
+    </w:p>
+    <w:p>
+      <w:pPr>
+        <w:pStyle w:val="ListParagraph"/>
         <w:numPr>
           <w:ilvl w:val="0"/>
           <w:numId w:val="4"/>
@@ -430,13 +671,12 @@
         <w:jc w:val="both"/>
       </w:pPr>
       <w:r>
-        <w:lastRenderedPageBreak/>
         <w:t>hány koszos cella található,</w:t>
       </w:r>
     </w:p>
     <w:p>
       <w:pPr>
-        <w:pStyle w:val="Listaszerbekezds"/>
+        <w:pStyle w:val="ListParagraph"/>
         <w:numPr>
           <w:ilvl w:val="0"/>
           <w:numId w:val="4"/>
@@ -453,278 +693,14 @@
       </w:r>
       <w:proofErr w:type="spellEnd"/>
       <w:r>
-        <w:t xml:space="preserve"> indexét</w:t>
-      </w:r>
-      <w:r>
-        <w:t>.</w:t>
-      </w:r>
-    </w:p>
-    <w:p>
-      <w:pPr>
-        <w:spacing w:line="360" w:lineRule="auto"/>
-        <w:jc w:val="both"/>
-        <w:rPr>
-          <w:b/>
-        </w:rPr>
-      </w:pPr>
-      <w:r>
-        <w:rPr>
-          <w:b/>
-        </w:rPr>
-        <w:t xml:space="preserve">A robot </w:t>
-      </w:r>
-      <w:r>
-        <w:rPr>
-          <w:b/>
-        </w:rPr>
-        <w:t>mozgása</w:t>
-      </w:r>
-    </w:p>
-    <w:p>
-      <w:pPr>
-        <w:spacing w:line="360" w:lineRule="auto"/>
-        <w:jc w:val="both"/>
-      </w:pPr>
-      <w:r>
-        <w:t xml:space="preserve">A robot minden lépésben </w:t>
-      </w:r>
-      <w:r>
-        <w:t>véletlenszerűen járja be a helyiséget</w:t>
-      </w:r>
-      <w:r>
-        <w:t>.</w:t>
-      </w:r>
-      <w:r>
-        <w:t xml:space="preserve"> </w:t>
-      </w:r>
-      <w:r>
-        <w:t>Csak fel, le, balra vagy jobbra mozoghat.</w:t>
-      </w:r>
-      <w:r>
-        <w:t xml:space="preserve"> A lépés irányát véletlen szám előállításával valósítsd meg!</w:t>
-      </w:r>
-    </w:p>
-    <w:p>
-      <w:pPr>
-        <w:spacing w:line="360" w:lineRule="auto"/>
-        <w:jc w:val="both"/>
-      </w:pPr>
-      <w:r>
-        <w:t>A robot a</w:t>
-      </w:r>
-      <w:r>
-        <w:t>kadályra (</w:t>
-      </w:r>
-      <w:r>
-        <w:t>’b’</w:t>
-      </w:r>
-      <w:r>
-        <w:t>) nem léphet</w:t>
-      </w:r>
-      <w:r>
-        <w:t>!</w:t>
-      </w:r>
-    </w:p>
-    <w:p>
-      <w:pPr>
-        <w:spacing w:line="360" w:lineRule="auto"/>
-        <w:jc w:val="both"/>
-      </w:pPr>
-      <w:r>
-        <w:t>Ha koszra (</w:t>
-      </w:r>
-      <w:r>
-        <w:t>’k’</w:t>
-      </w:r>
-      <w:r>
-        <w:t>) lép, azt "</w:t>
-      </w:r>
-      <w:r>
-        <w:t>fel</w:t>
-      </w:r>
-      <w:r>
-        <w:t xml:space="preserve">takarítja", </w:t>
-      </w:r>
-      <w:proofErr w:type="gramStart"/>
-      <w:r>
-        <w:t xml:space="preserve">azaz </w:t>
-      </w:r>
-      <w:r>
-        <w:t>’</w:t>
-      </w:r>
-      <w:proofErr w:type="gramEnd"/>
-      <w:r>
-        <w:t>-’</w:t>
-      </w:r>
-      <w:r>
-        <w:t>-</w:t>
-      </w:r>
-      <w:proofErr w:type="spellStart"/>
-      <w:r>
-        <w:t>ra</w:t>
-      </w:r>
-      <w:proofErr w:type="spellEnd"/>
-      <w:r>
-        <w:t xml:space="preserve"> változik.</w:t>
-      </w:r>
-      <w:r>
-        <w:t xml:space="preserve"> </w:t>
-      </w:r>
-      <w:r>
-        <w:t xml:space="preserve">A robot aktuális helyét mindig </w:t>
-      </w:r>
-      <w:r>
-        <w:t>’r’ betű</w:t>
-      </w:r>
-      <w:r>
-        <w:t xml:space="preserve"> jelölje</w:t>
-      </w:r>
-      <w:r>
-        <w:t>!</w:t>
-      </w:r>
-    </w:p>
-    <w:p>
-      <w:pPr>
-        <w:spacing w:line="360" w:lineRule="auto"/>
-        <w:jc w:val="both"/>
-        <w:rPr>
-          <w:b/>
-        </w:rPr>
-      </w:pPr>
-      <w:r>
-        <w:rPr>
-          <w:b/>
-        </w:rPr>
-        <w:t>T</w:t>
-      </w:r>
-      <w:r>
-        <w:rPr>
-          <w:b/>
-        </w:rPr>
-        <w:t>akarítás</w:t>
-      </w:r>
-    </w:p>
-    <w:p>
-      <w:pPr>
-        <w:spacing w:line="360" w:lineRule="auto"/>
-        <w:jc w:val="both"/>
-      </w:pPr>
-      <w:r>
-        <w:t>A robot addig folytatja a mozgást, amíg:</w:t>
-      </w:r>
-    </w:p>
-    <w:p>
-      <w:pPr>
-        <w:pStyle w:val="Listaszerbekezds"/>
-        <w:numPr>
-          <w:ilvl w:val="0"/>
-          <w:numId w:val="5"/>
-        </w:numPr>
-        <w:spacing w:line="360" w:lineRule="auto"/>
-        <w:jc w:val="both"/>
-      </w:pPr>
-      <w:r>
-        <w:t>minden koszos terület eltűnik</w:t>
-      </w:r>
-    </w:p>
-    <w:p>
-      <w:pPr>
-        <w:spacing w:line="360" w:lineRule="auto"/>
-        <w:jc w:val="both"/>
-      </w:pPr>
-      <w:r>
-        <w:t>vagy</w:t>
-      </w:r>
-    </w:p>
-    <w:p>
-      <w:pPr>
-        <w:pStyle w:val="Listaszerbekezds"/>
-        <w:numPr>
-          <w:ilvl w:val="0"/>
-          <w:numId w:val="5"/>
-        </w:numPr>
-        <w:spacing w:line="360" w:lineRule="auto"/>
-        <w:jc w:val="both"/>
-      </w:pPr>
-      <w:r>
-        <w:t>akadály miatt nem tud tovább haladni</w:t>
-      </w:r>
-      <w:r>
-        <w:t>, azaz bútorok veszik körül</w:t>
-      </w:r>
-      <w:r>
-        <w:t xml:space="preserve"> (rosszul sikerült a robot kezdő pozíciójának generálása)</w:t>
-      </w:r>
-      <w:r>
-        <w:t>.</w:t>
-      </w:r>
-    </w:p>
-    <w:p>
-      <w:pPr>
-        <w:spacing w:line="360" w:lineRule="auto"/>
-        <w:jc w:val="both"/>
-        <w:rPr>
-          <w:b/>
-        </w:rPr>
-      </w:pPr>
-      <w:r>
-        <w:rPr>
-          <w:b/>
-        </w:rPr>
-        <w:t xml:space="preserve">A program </w:t>
-      </w:r>
-      <w:r>
-        <w:rPr>
-          <w:b/>
-        </w:rPr>
-        <w:t>a végén az alábbi statisztikát jelenítse meg!</w:t>
-      </w:r>
-    </w:p>
-    <w:p>
-      <w:pPr>
-        <w:pStyle w:val="Listaszerbekezds"/>
-        <w:numPr>
-          <w:ilvl w:val="0"/>
-          <w:numId w:val="5"/>
-        </w:numPr>
-        <w:spacing w:line="360" w:lineRule="auto"/>
-        <w:jc w:val="both"/>
-      </w:pPr>
-      <w:r>
-        <w:t>A</w:t>
-      </w:r>
-      <w:r>
-        <w:t xml:space="preserve"> megtett lépések számát</w:t>
-      </w:r>
-      <w:r>
-        <w:t>!</w:t>
-      </w:r>
-    </w:p>
-    <w:p>
-      <w:pPr>
-        <w:pStyle w:val="Listaszerbekezds"/>
-        <w:numPr>
-          <w:ilvl w:val="0"/>
-          <w:numId w:val="5"/>
-        </w:numPr>
-        <w:spacing w:line="360" w:lineRule="auto"/>
-        <w:jc w:val="both"/>
-      </w:pPr>
-      <w:r>
-        <w:t>H</w:t>
-      </w:r>
-      <w:r>
-        <w:t>ány kosz</w:t>
-      </w:r>
-      <w:r>
-        <w:t>os terület</w:t>
-      </w:r>
-      <w:r>
-        <w:t xml:space="preserve"> lett </w:t>
-      </w:r>
-      <w:r>
-        <w:t>megszüntetve?</w:t>
-      </w:r>
+        <w:t xml:space="preserve"> indexét.</w:t>
+      </w:r>
+    </w:p>
+    <w:p>
+      <w:pPr>
+        <w:spacing w:line="360" w:lineRule="auto"/>
+        <w:jc w:val="both"/>
+      </w:pPr>
     </w:p>
     <w:p>
       <w:pPr>
@@ -767,7 +743,7 @@
 </file>
 
 <file path=word/numbering.xml><?xml version="1.0" encoding="utf-8"?>
-<w:numbering xmlns:wpc="http://schemas.microsoft.com/office/word/2010/wordprocessingCanvas" xmlns:cx="http://schemas.microsoft.com/office/drawing/2014/chartex" xmlns:cx1="http://schemas.microsoft.com/office/drawing/2015/9/8/chartex" xmlns:cx2="http://schemas.microsoft.com/office/drawing/2015/10/21/chartex" xmlns:cx3="http://schemas.microsoft.com/office/drawing/2016/5/9/chartex" xmlns:cx4="http://schemas.microsoft.com/office/drawing/2016/5/10/chartex" xmlns:cx5="http://schemas.microsoft.com/office/drawing/2016/5/11/chartex" xmlns:cx6="http://schemas.microsoft.com/office/drawing/2016/5/12/chartex" xmlns:cx7="http://schemas.microsoft.com/office/drawing/2016/5/13/chartex" xmlns:cx8="http://schemas.microsoft.com/office/drawing/2016/5/14/chartex" xmlns:mc="http://schemas.openxmlformats.org/markup-compatibility/2006" xmlns:aink="http://schemas.microsoft.com/office/drawing/2016/ink" xmlns:am3d="http://schemas.microsoft.com/office/drawing/2017/model3d" xmlns:o="urn:schemas-microsoft-com:office:office" xmlns:r="http://schemas.openxmlformats.org/officeDocument/2006/relationships" xmlns:m="http://schemas.openxmlformats.org/officeDocument/2006/math" xmlns:v="urn:schemas-microsoft-com:vml" xmlns:wp14="http://schemas.microsoft.com/office/word/2010/wordprocessingDrawing" xmlns:wp="http://schemas.openxmlformats.org/drawingml/2006/wordprocessingDrawing" xmlns:w10="urn:schemas-microsoft-com:office:word" xmlns:w="http://schemas.openxmlformats.org/wordprocessingml/2006/main" xmlns:w14="http://schemas.microsoft.com/office/word/2010/wordml" xmlns:w15="http://schemas.microsoft.com/office/word/2012/wordml" xmlns:w16cid="http://schemas.microsoft.com/office/word/2016/wordml/cid" xmlns:w16se="http://schemas.microsoft.com/office/word/2015/wordml/symex" xmlns:wpg="http://schemas.microsoft.com/office/word/2010/wordprocessingGroup" xmlns:wpi="http://schemas.microsoft.com/office/word/2010/wordprocessingInk" xmlns:wne="http://schemas.microsoft.com/office/word/2006/wordml" xmlns:wps="http://schemas.microsoft.com/office/word/2010/wordprocessingShape" mc:Ignorable="w14 w15 w16se w16cid wp14">
+<w:numbering xmlns:wpc="http://schemas.microsoft.com/office/word/2010/wordprocessingCanvas" xmlns:cx="http://schemas.microsoft.com/office/drawing/2014/chartex" xmlns:cx1="http://schemas.microsoft.com/office/drawing/2015/9/8/chartex" xmlns:cx2="http://schemas.microsoft.com/office/drawing/2015/10/21/chartex" xmlns:cx3="http://schemas.microsoft.com/office/drawing/2016/5/9/chartex" xmlns:cx4="http://schemas.microsoft.com/office/drawing/2016/5/10/chartex" xmlns:cx5="http://schemas.microsoft.com/office/drawing/2016/5/11/chartex" xmlns:cx6="http://schemas.microsoft.com/office/drawing/2016/5/12/chartex" xmlns:cx7="http://schemas.microsoft.com/office/drawing/2016/5/13/chartex" xmlns:cx8="http://schemas.microsoft.com/office/drawing/2016/5/14/chartex" xmlns:mc="http://schemas.openxmlformats.org/markup-compatibility/2006" xmlns:aink="http://schemas.microsoft.com/office/drawing/2016/ink" xmlns:am3d="http://schemas.microsoft.com/office/drawing/2017/model3d" xmlns:o="urn:schemas-microsoft-com:office:office" xmlns:oel="http://schemas.microsoft.com/office/2019/extlst" xmlns:r="http://schemas.openxmlformats.org/officeDocument/2006/relationships" xmlns:m="http://schemas.openxmlformats.org/officeDocument/2006/math" xmlns:v="urn:schemas-microsoft-com:vml" xmlns:wp14="http://schemas.microsoft.com/office/word/2010/wordprocessingDrawing" xmlns:wp="http://schemas.openxmlformats.org/drawingml/2006/wordprocessingDrawing" xmlns:w10="urn:schemas-microsoft-com:office:word" xmlns:w="http://schemas.openxmlformats.org/wordprocessingml/2006/main" xmlns:w14="http://schemas.microsoft.com/office/word/2010/wordml" xmlns:w15="http://schemas.microsoft.com/office/word/2012/wordml" xmlns:w16cex="http://schemas.microsoft.com/office/word/2018/wordml/cex" xmlns:w16cid="http://schemas.microsoft.com/office/word/2016/wordml/cid" xmlns:w16="http://schemas.microsoft.com/office/word/2018/wordml" xmlns:w16du="http://schemas.microsoft.com/office/word/2023/wordml/word16du" xmlns:w16sdtdh="http://schemas.microsoft.com/office/word/2020/wordml/sdtdatahash" xmlns:w16sdtfl="http://schemas.microsoft.com/office/word/2024/wordml/sdtformatlock" xmlns:w16se="http://schemas.microsoft.com/office/word/2015/wordml/symex" xmlns:wpg="http://schemas.microsoft.com/office/word/2010/wordprocessingGroup" xmlns:wpi="http://schemas.microsoft.com/office/word/2010/wordprocessingInk" xmlns:wne="http://schemas.microsoft.com/office/word/2006/wordml" xmlns:wps="http://schemas.microsoft.com/office/word/2010/wordprocessingShape" mc:Ignorable="w14 w15 w16se w16cid w16 w16cex w16sdtdh w16sdtfl w16du wp14">
   <w:abstractNum w:abstractNumId="0" w15:restartNumberingAfterBreak="0">
     <w:nsid w:val="049B6F19"/>
     <w:multiLevelType w:val="hybridMultilevel"/>
@@ -1333,26 +1309,26 @@
       </w:rPr>
     </w:lvl>
   </w:abstractNum>
-  <w:num w:numId="1">
+  <w:num w:numId="1" w16cid:durableId="1823038807">
     <w:abstractNumId w:val="4"/>
   </w:num>
-  <w:num w:numId="2">
+  <w:num w:numId="2" w16cid:durableId="667289201">
     <w:abstractNumId w:val="0"/>
   </w:num>
-  <w:num w:numId="3">
+  <w:num w:numId="3" w16cid:durableId="1429422305">
     <w:abstractNumId w:val="1"/>
   </w:num>
-  <w:num w:numId="4">
+  <w:num w:numId="4" w16cid:durableId="1976173909">
     <w:abstractNumId w:val="3"/>
   </w:num>
-  <w:num w:numId="5">
+  <w:num w:numId="5" w16cid:durableId="1253004081">
     <w:abstractNumId w:val="2"/>
   </w:num>
 </w:numbering>
 </file>
 
 <file path=word/styles.xml><?xml version="1.0" encoding="utf-8"?>
-<w:styles xmlns:mc="http://schemas.openxmlformats.org/markup-compatibility/2006" xmlns:r="http://schemas.openxmlformats.org/officeDocument/2006/relationships" xmlns:w="http://schemas.openxmlformats.org/wordprocessingml/2006/main" xmlns:w14="http://schemas.microsoft.com/office/word/2010/wordml" xmlns:w15="http://schemas.microsoft.com/office/word/2012/wordml" xmlns:w16cid="http://schemas.microsoft.com/office/word/2016/wordml/cid" xmlns:w16se="http://schemas.microsoft.com/office/word/2015/wordml/symex" mc:Ignorable="w14 w15 w16se w16cid">
+<w:styles xmlns:mc="http://schemas.openxmlformats.org/markup-compatibility/2006" xmlns:r="http://schemas.openxmlformats.org/officeDocument/2006/relationships" xmlns:w="http://schemas.openxmlformats.org/wordprocessingml/2006/main" xmlns:w14="http://schemas.microsoft.com/office/word/2010/wordml" xmlns:w15="http://schemas.microsoft.com/office/word/2012/wordml" xmlns:w16cex="http://schemas.microsoft.com/office/word/2018/wordml/cex" xmlns:w16cid="http://schemas.microsoft.com/office/word/2016/wordml/cid" xmlns:w16="http://schemas.microsoft.com/office/word/2018/wordml" xmlns:w16du="http://schemas.microsoft.com/office/word/2023/wordml/word16du" xmlns:w16sdtdh="http://schemas.microsoft.com/office/word/2020/wordml/sdtdatahash" xmlns:w16sdtfl="http://schemas.microsoft.com/office/word/2024/wordml/sdtformatlock" xmlns:w16se="http://schemas.microsoft.com/office/word/2015/wordml/symex" mc:Ignorable="w14 w15 w16se w16cid w16 w16cex w16sdtdh w16sdtfl w16du">
   <w:docDefaults>
     <w:rPrDefault>
       <w:rPr>
@@ -1368,7 +1344,7 @@
       </w:pPr>
     </w:pPrDefault>
   </w:docDefaults>
-  <w:latentStyles w:defLockedState="0" w:defUIPriority="99" w:defSemiHidden="0" w:defUnhideWhenUsed="0" w:defQFormat="0" w:count="375">
+  <w:latentStyles w:defLockedState="0" w:defUIPriority="99" w:defSemiHidden="0" w:defUnhideWhenUsed="0" w:defQFormat="0" w:count="376">
     <w:lsdException w:name="Normal" w:uiPriority="0" w:qFormat="1"/>
     <w:lsdException w:name="heading 1" w:uiPriority="9" w:qFormat="1"/>
     <w:lsdException w:name="heading 2" w:semiHidden="1" w:uiPriority="9" w:unhideWhenUsed="1" w:qFormat="1"/>
@@ -1744,18 +1720,19 @@
     <w:lsdException w:name="Smart Hyperlink" w:semiHidden="1" w:unhideWhenUsed="1"/>
     <w:lsdException w:name="Hashtag" w:semiHidden="1" w:unhideWhenUsed="1"/>
     <w:lsdException w:name="Unresolved Mention" w:semiHidden="1" w:unhideWhenUsed="1"/>
+    <w:lsdException w:name="Smart Link" w:semiHidden="1" w:unhideWhenUsed="1"/>
   </w:latentStyles>
-  <w:style w:type="paragraph" w:default="1" w:styleId="Norml">
+  <w:style w:type="paragraph" w:default="1" w:styleId="Normal">
     <w:name w:val="Normal"/>
     <w:qFormat/>
   </w:style>
-  <w:style w:type="character" w:default="1" w:styleId="Bekezdsalapbettpusa">
+  <w:style w:type="character" w:default="1" w:styleId="DefaultParagraphFont">
     <w:name w:val="Default Paragraph Font"/>
     <w:uiPriority w:val="1"/>
     <w:semiHidden/>
     <w:unhideWhenUsed/>
   </w:style>
-  <w:style w:type="table" w:default="1" w:styleId="Normltblzat">
+  <w:style w:type="table" w:default="1" w:styleId="TableNormal">
     <w:name w:val="Normal Table"/>
     <w:uiPriority w:val="99"/>
     <w:semiHidden/>
@@ -1770,15 +1747,15 @@
       </w:tblCellMar>
     </w:tblPr>
   </w:style>
-  <w:style w:type="numbering" w:default="1" w:styleId="Nemlista">
+  <w:style w:type="numbering" w:default="1" w:styleId="NoList">
     <w:name w:val="No List"/>
     <w:uiPriority w:val="99"/>
     <w:semiHidden/>
     <w:unhideWhenUsed/>
   </w:style>
-  <w:style w:type="paragraph" w:styleId="Listaszerbekezds">
+  <w:style w:type="paragraph" w:styleId="ListParagraph">
     <w:name w:val="List Paragraph"/>
-    <w:basedOn w:val="Norml"/>
+    <w:basedOn w:val="Normal"/>
     <w:uiPriority w:val="34"/>
     <w:qFormat/>
     <w:rsid w:val="0004315A"/>

</xml_diff>